<commit_message>
Atualização do documento de projeto
</commit_message>
<xml_diff>
--- a/documentacao-projeto/EXEMPLO DE RELATÓRIO.docx
+++ b/documentacao-projeto/EXEMPLO DE RELATÓRIO.docx
@@ -25,7 +25,6 @@
           <w:szCs w:val="32"/>
         </w:rPr>
       </w:pPr>
-      <w:proofErr w:type="spellStart"/>
       <w:r>
         <w:rPr>
           <w:rFonts w:ascii="Arial" w:hAnsi="Arial" w:cs="Arial"/>
@@ -36,7 +35,6 @@
         </w:rPr>
         <w:t>Hephaestos</w:t>
       </w:r>
-      <w:proofErr w:type="spellEnd"/>
     </w:p>
     <w:p>
       <w:pPr>
@@ -170,7 +168,6 @@
           <w:szCs w:val="20"/>
         </w:rPr>
       </w:pPr>
-      <w:proofErr w:type="spellStart"/>
       <w:r>
         <w:rPr>
           <w:rFonts w:ascii="Arial" w:hAnsi="Arial" w:cs="Arial"/>
@@ -179,18 +176,7 @@
           <w:sz w:val="20"/>
           <w:szCs w:val="20"/>
         </w:rPr>
-        <w:t>Raoann</w:t>
-      </w:r>
-      <w:proofErr w:type="spellEnd"/>
-      <w:r>
-        <w:rPr>
-          <w:rFonts w:ascii="Arial" w:hAnsi="Arial" w:cs="Arial"/>
-          <w:bCs/>
-          <w:color w:val="000000" w:themeColor="text1"/>
-          <w:sz w:val="20"/>
-          <w:szCs w:val="20"/>
-        </w:rPr>
-        <w:t xml:space="preserve"> Câmara Gonçalves – 01211116</w:t>
+        <w:t>Raoann Câmara Gonçalves – 01211116</w:t>
       </w:r>
     </w:p>
     <w:p>
@@ -226,7 +212,6 @@
           <w:szCs w:val="32"/>
         </w:rPr>
       </w:pPr>
-      <w:proofErr w:type="spellStart"/>
       <w:r>
         <w:rPr>
           <w:rFonts w:ascii="Arial" w:hAnsi="Arial" w:cs="Arial"/>
@@ -237,7 +222,6 @@
         </w:rPr>
         <w:t>OakTruffle</w:t>
       </w:r>
-      <w:proofErr w:type="spellEnd"/>
     </w:p>
     <w:p>
       <w:pPr>
@@ -269,17 +253,86 @@
           <w:rFonts w:ascii="Arial" w:hAnsi="Arial" w:cs="Arial"/>
           <w:color w:val="000000" w:themeColor="text1"/>
         </w:rPr>
-        <w:t xml:space="preserve">O projeto </w:t>
-      </w:r>
-      <w:proofErr w:type="spellStart"/>
-      <w:r>
-        <w:rPr>
-          <w:rFonts w:ascii="Arial" w:hAnsi="Arial" w:cs="Arial"/>
-          <w:color w:val="000000" w:themeColor="text1"/>
-        </w:rPr>
-        <w:t>OakTruffle</w:t>
-      </w:r>
-      <w:proofErr w:type="spellEnd"/>
+        <w:t xml:space="preserve">O projeto OakTruffle </w:t>
+      </w:r>
+      <w:r>
+        <w:rPr>
+          <w:rFonts w:ascii="Arial" w:hAnsi="Arial" w:cs="Arial"/>
+          <w:color w:val="000000" w:themeColor="text1"/>
+        </w:rPr>
+        <w:t xml:space="preserve">tem como objetivo ajudar </w:t>
+      </w:r>
+      <w:r>
+        <w:rPr>
+          <w:rFonts w:ascii="Arial" w:hAnsi="Arial" w:cs="Arial"/>
+          <w:color w:val="000000" w:themeColor="text1"/>
+        </w:rPr>
+        <w:t xml:space="preserve">agricultores </w:t>
+      </w:r>
+      <w:r>
+        <w:rPr>
+          <w:rFonts w:ascii="Arial" w:hAnsi="Arial" w:cs="Arial"/>
+          <w:color w:val="000000" w:themeColor="text1"/>
+        </w:rPr>
+        <w:t>no monitoramento da temperatura e humidade</w:t>
+      </w:r>
+      <w:r>
+        <w:rPr>
+          <w:rFonts w:ascii="Arial" w:hAnsi="Arial" w:cs="Arial"/>
+          <w:color w:val="000000" w:themeColor="text1"/>
+        </w:rPr>
+        <w:t xml:space="preserve"> da plantação de trufas em estufas, tendo como foco </w:t>
+      </w:r>
+      <w:r>
+        <w:rPr>
+          <w:rFonts w:ascii="Arial" w:hAnsi="Arial" w:cs="Arial"/>
+          <w:color w:val="000000" w:themeColor="text1"/>
+        </w:rPr>
+        <w:t xml:space="preserve">diminuir </w:t>
+      </w:r>
+      <w:r>
+        <w:rPr>
+          <w:rFonts w:ascii="Arial" w:hAnsi="Arial" w:cs="Arial"/>
+          <w:color w:val="000000" w:themeColor="text1"/>
+        </w:rPr>
+        <w:t xml:space="preserve">perdas </w:t>
+      </w:r>
+      <w:r>
+        <w:rPr>
+          <w:rFonts w:ascii="Arial" w:hAnsi="Arial" w:cs="Arial"/>
+          <w:color w:val="000000" w:themeColor="text1"/>
+        </w:rPr>
+        <w:t>na colheita dos</w:t>
+      </w:r>
+      <w:r>
+        <w:rPr>
+          <w:rFonts w:ascii="Arial" w:hAnsi="Arial" w:cs="Arial"/>
+          <w:color w:val="000000" w:themeColor="text1"/>
+        </w:rPr>
+        <w:t xml:space="preserve"> produtos</w:t>
+      </w:r>
+      <w:r>
+        <w:rPr>
+          <w:rFonts w:ascii="Arial" w:hAnsi="Arial" w:cs="Arial"/>
+          <w:color w:val="000000" w:themeColor="text1"/>
+        </w:rPr>
+        <w:t xml:space="preserve"> causadas por variações no ambiente</w:t>
+      </w:r>
+      <w:r>
+        <w:rPr>
+          <w:rFonts w:ascii="Arial" w:hAnsi="Arial" w:cs="Arial"/>
+          <w:color w:val="000000" w:themeColor="text1"/>
+        </w:rPr>
+        <w:t>, pois as trufas precisam estar em uma temperatura ideal para cultivo.</w:t>
+      </w:r>
+    </w:p>
+    <w:p>
+      <w:pPr>
+        <w:rPr>
+          <w:rFonts w:ascii="Arial" w:hAnsi="Arial" w:cs="Arial"/>
+          <w:color w:val="000000" w:themeColor="text1"/>
+        </w:rPr>
+      </w:pPr>
       <w:r>
         <w:rPr>
           <w:rFonts w:ascii="Arial" w:hAnsi="Arial" w:cs="Arial"/>
@@ -292,91 +345,6 @@
           <w:rFonts w:ascii="Arial" w:hAnsi="Arial" w:cs="Arial"/>
           <w:color w:val="000000" w:themeColor="text1"/>
         </w:rPr>
-        <w:t xml:space="preserve">tem como objetivo ajudar </w:t>
-      </w:r>
-      <w:r>
-        <w:rPr>
-          <w:rFonts w:ascii="Arial" w:hAnsi="Arial" w:cs="Arial"/>
-          <w:color w:val="000000" w:themeColor="text1"/>
-        </w:rPr>
-        <w:t xml:space="preserve">agricultores </w:t>
-      </w:r>
-      <w:r>
-        <w:rPr>
-          <w:rFonts w:ascii="Arial" w:hAnsi="Arial" w:cs="Arial"/>
-          <w:color w:val="000000" w:themeColor="text1"/>
-        </w:rPr>
-        <w:t>no monitoramento da temperatura e humidade</w:t>
-      </w:r>
-      <w:r>
-        <w:rPr>
-          <w:rFonts w:ascii="Arial" w:hAnsi="Arial" w:cs="Arial"/>
-          <w:color w:val="000000" w:themeColor="text1"/>
-        </w:rPr>
-        <w:t xml:space="preserve"> da plantação de trufas em estufas, tendo como foco </w:t>
-      </w:r>
-      <w:r>
-        <w:rPr>
-          <w:rFonts w:ascii="Arial" w:hAnsi="Arial" w:cs="Arial"/>
-          <w:color w:val="000000" w:themeColor="text1"/>
-        </w:rPr>
-        <w:t xml:space="preserve">diminuir </w:t>
-      </w:r>
-      <w:r>
-        <w:rPr>
-          <w:rFonts w:ascii="Arial" w:hAnsi="Arial" w:cs="Arial"/>
-          <w:color w:val="000000" w:themeColor="text1"/>
-        </w:rPr>
-        <w:t xml:space="preserve">perdas </w:t>
-      </w:r>
-      <w:r>
-        <w:rPr>
-          <w:rFonts w:ascii="Arial" w:hAnsi="Arial" w:cs="Arial"/>
-          <w:color w:val="000000" w:themeColor="text1"/>
-        </w:rPr>
-        <w:t>na colheita dos</w:t>
-      </w:r>
-      <w:r>
-        <w:rPr>
-          <w:rFonts w:ascii="Arial" w:hAnsi="Arial" w:cs="Arial"/>
-          <w:color w:val="000000" w:themeColor="text1"/>
-        </w:rPr>
-        <w:t xml:space="preserve"> produtos</w:t>
-      </w:r>
-      <w:r>
-        <w:rPr>
-          <w:rFonts w:ascii="Arial" w:hAnsi="Arial" w:cs="Arial"/>
-          <w:color w:val="000000" w:themeColor="text1"/>
-        </w:rPr>
-        <w:t xml:space="preserve"> causadas por variações no ambiente</w:t>
-      </w:r>
-      <w:r>
-        <w:rPr>
-          <w:rFonts w:ascii="Arial" w:hAnsi="Arial" w:cs="Arial"/>
-          <w:color w:val="000000" w:themeColor="text1"/>
-        </w:rPr>
-        <w:t>, pois as trufas precisam estar em uma temperatura ideal para cultivo.</w:t>
-      </w:r>
-    </w:p>
-    <w:p>
-      <w:pPr>
-        <w:rPr>
-          <w:rFonts w:ascii="Arial" w:hAnsi="Arial" w:cs="Arial"/>
-          <w:color w:val="000000" w:themeColor="text1"/>
-        </w:rPr>
-      </w:pPr>
-      <w:r>
-        <w:rPr>
-          <w:rFonts w:ascii="Arial" w:hAnsi="Arial" w:cs="Arial"/>
-          <w:color w:val="000000" w:themeColor="text1"/>
-        </w:rPr>
-        <w:t xml:space="preserve"> </w:t>
-      </w:r>
-      <w:r>
-        <w:rPr>
-          <w:rFonts w:ascii="Arial" w:hAnsi="Arial" w:cs="Arial"/>
-          <w:color w:val="000000" w:themeColor="text1"/>
-        </w:rPr>
         <w:t xml:space="preserve">As trufas são cogumelos </w:t>
       </w:r>
       <w:r>
@@ -461,43 +429,7 @@
         <w:rPr>
           <w:rFonts w:ascii="Arial" w:hAnsi="Arial" w:cs="Arial"/>
         </w:rPr>
-        <w:t xml:space="preserve"> </w:t>
-      </w:r>
-      <w:r>
-        <w:rPr>
-          <w:rFonts w:ascii="Arial" w:hAnsi="Arial" w:cs="Arial"/>
-        </w:rPr>
-        <w:t>Segundo um estudo publicado na revista científica europeia “Ciência do Meio Ambiente”</w:t>
-      </w:r>
-      <w:r>
-        <w:rPr>
-          <w:rFonts w:ascii="Arial" w:hAnsi="Arial" w:cs="Arial"/>
-        </w:rPr>
-        <w:t xml:space="preserve">, </w:t>
-      </w:r>
-      <w:r>
-        <w:rPr>
-          <w:rFonts w:ascii="Arial" w:hAnsi="Arial" w:cs="Arial"/>
-        </w:rPr>
-        <w:t xml:space="preserve">nas regiões de produção de trufas </w:t>
-      </w:r>
-      <w:r>
-        <w:rPr>
-          <w:rFonts w:ascii="Arial" w:hAnsi="Arial" w:cs="Arial"/>
-        </w:rPr>
-        <w:t xml:space="preserve">em países Europeus como a </w:t>
-      </w:r>
-      <w:r>
-        <w:rPr>
-          <w:rFonts w:ascii="Arial" w:hAnsi="Arial" w:cs="Arial"/>
-        </w:rPr>
-        <w:t>Itália, França, e Espanha, os fungos correm risco de extinção</w:t>
-      </w:r>
-      <w:r>
-        <w:rPr>
-          <w:rFonts w:ascii="Arial" w:hAnsi="Arial" w:cs="Arial"/>
-        </w:rPr>
-        <w:t xml:space="preserve"> por conta do clima quente.</w:t>
+        <w:t xml:space="preserve"> Segundo um estudo publicado na revista científica europeia “Ciência do Meio Ambiente”, nas regiões de produção de trufas em países Europeus como a Itália, França, e Espanha, os fungos correm risco de extinção por conta do clima quente.</w:t>
       </w:r>
     </w:p>
     <w:p>
@@ -561,23 +493,7 @@
           <w:color w:val="000000" w:themeColor="text1"/>
         </w:rPr>
         <w:br/>
-        <w:t xml:space="preserve"> Para ajudar nesse controle, o projeto </w:t>
-      </w:r>
-      <w:proofErr w:type="spellStart"/>
-      <w:r>
-        <w:rPr>
-          <w:rFonts w:ascii="Arial" w:hAnsi="Arial" w:cs="Arial"/>
-          <w:color w:val="000000" w:themeColor="text1"/>
-        </w:rPr>
-        <w:t>OakTruffle</w:t>
-      </w:r>
-      <w:proofErr w:type="spellEnd"/>
-      <w:r>
-        <w:rPr>
-          <w:rFonts w:ascii="Arial" w:hAnsi="Arial" w:cs="Arial"/>
-          <w:color w:val="000000" w:themeColor="text1"/>
-        </w:rPr>
-        <w:t xml:space="preserve"> </w:t>
+        <w:t xml:space="preserve"> Para ajudar nesse controle, o projeto OakTruffle </w:t>
       </w:r>
       <w:r>
         <w:rPr>
@@ -724,16 +640,31 @@
       <w:pPr>
         <w:shd w:val="clear" w:color="auto" w:fill="FFFFFF"/>
         <w:spacing w:line="240" w:lineRule="auto"/>
-        <w:jc w:val="both"/>
+        <w:jc w:val="center"/>
         <w:textAlignment w:val="baseline"/>
         <w:rPr>
           <w:rFonts w:ascii="Arial" w:hAnsi="Arial" w:cs="Arial"/>
+          <w:bCs/>
+          <w:color w:val="000000" w:themeColor="text1"/>
+        </w:rPr>
+      </w:pPr>
+      <w:r>
+        <w:rPr>
+          <w:rFonts w:ascii="Arial" w:hAnsi="Arial" w:cs="Arial"/>
+          <w:bCs/>
+          <w:color w:val="000000" w:themeColor="text1"/>
+        </w:rPr>
+        <w:lastRenderedPageBreak/>
+        <w:t xml:space="preserve">Exemplo Gráfico de </w:t>
+      </w:r>
+      <w:r>
+        <w:rPr>
+          <w:rFonts w:ascii="Arial" w:hAnsi="Arial" w:cs="Arial"/>
           <w:b/>
           <w:color w:val="000000" w:themeColor="text1"/>
-          <w:sz w:val="32"/>
-          <w:szCs w:val="32"/>
-        </w:rPr>
-      </w:pPr>
+        </w:rPr>
+        <w:t>TEMPERATURA</w:t>
+      </w:r>
     </w:p>
     <w:p>
       <w:pPr>
@@ -768,10 +699,245 @@
         <w:rPr>
           <w:rFonts w:ascii="Arial" w:hAnsi="Arial" w:cs="Arial"/>
           <w:b/>
+          <w:noProof/>
           <w:color w:val="000000" w:themeColor="text1"/>
           <w:sz w:val="32"/>
           <w:szCs w:val="32"/>
         </w:rPr>
+        <w:drawing>
+          <wp:inline distT="0" distB="0" distL="0" distR="0" wp14:anchorId="0F56F97F" wp14:editId="72521927">
+            <wp:extent cx="5398770" cy="2862580"/>
+            <wp:effectExtent l="0" t="0" r="0" b="0"/>
+            <wp:docPr id="1" name="Imagem 1"/>
+            <wp:cNvGraphicFramePr>
+              <a:graphicFrameLocks xmlns:a="http://schemas.openxmlformats.org/drawingml/2006/main" noChangeAspect="1"/>
+            </wp:cNvGraphicFramePr>
+            <a:graphic xmlns:a="http://schemas.openxmlformats.org/drawingml/2006/main">
+              <a:graphicData uri="http://schemas.openxmlformats.org/drawingml/2006/picture">
+                <pic:pic xmlns:pic="http://schemas.openxmlformats.org/drawingml/2006/picture">
+                  <pic:nvPicPr>
+                    <pic:cNvPr id="0" name="Picture 1"/>
+                    <pic:cNvPicPr>
+                      <a:picLocks noChangeAspect="1" noChangeArrowheads="1"/>
+                    </pic:cNvPicPr>
+                  </pic:nvPicPr>
+                  <pic:blipFill>
+                    <a:blip r:embed="rId7">
+                      <a:extLst>
+                        <a:ext uri="{28A0092B-C50C-407E-A947-70E740481C1C}">
+                          <a14:useLocalDpi xmlns:a14="http://schemas.microsoft.com/office/drawing/2010/main" val="0"/>
+                        </a:ext>
+                      </a:extLst>
+                    </a:blip>
+                    <a:srcRect/>
+                    <a:stretch>
+                      <a:fillRect/>
+                    </a:stretch>
+                  </pic:blipFill>
+                  <pic:spPr bwMode="auto">
+                    <a:xfrm>
+                      <a:off x="0" y="0"/>
+                      <a:ext cx="5398770" cy="2862580"/>
+                    </a:xfrm>
+                    <a:prstGeom prst="rect">
+                      <a:avLst/>
+                    </a:prstGeom>
+                    <a:noFill/>
+                    <a:ln>
+                      <a:noFill/>
+                    </a:ln>
+                  </pic:spPr>
+                </pic:pic>
+              </a:graphicData>
+            </a:graphic>
+          </wp:inline>
+        </w:drawing>
+      </w:r>
+    </w:p>
+    <w:p>
+      <w:pPr>
+        <w:shd w:val="clear" w:color="auto" w:fill="FFFFFF"/>
+        <w:spacing w:line="240" w:lineRule="auto"/>
+        <w:jc w:val="both"/>
+        <w:textAlignment w:val="baseline"/>
+        <w:rPr>
+          <w:rFonts w:ascii="Arial" w:hAnsi="Arial" w:cs="Arial"/>
+          <w:b/>
+          <w:color w:val="000000" w:themeColor="text1"/>
+          <w:sz w:val="32"/>
+          <w:szCs w:val="32"/>
+        </w:rPr>
+      </w:pPr>
+    </w:p>
+    <w:p>
+      <w:pPr>
+        <w:shd w:val="clear" w:color="auto" w:fill="FFFFFF"/>
+        <w:spacing w:line="240" w:lineRule="auto"/>
+        <w:jc w:val="center"/>
+        <w:textAlignment w:val="baseline"/>
+        <w:rPr>
+          <w:rFonts w:ascii="Arial" w:hAnsi="Arial" w:cs="Arial"/>
+          <w:b/>
+          <w:color w:val="000000" w:themeColor="text1"/>
+        </w:rPr>
+      </w:pPr>
+      <w:r>
+        <w:rPr>
+          <w:rFonts w:ascii="Arial" w:hAnsi="Arial" w:cs="Arial"/>
+          <w:bCs/>
+          <w:color w:val="000000" w:themeColor="text1"/>
+        </w:rPr>
+        <w:t xml:space="preserve">Exemplo Gráfico de </w:t>
+      </w:r>
+      <w:r>
+        <w:rPr>
+          <w:rFonts w:ascii="Arial" w:hAnsi="Arial" w:cs="Arial"/>
+          <w:b/>
+          <w:color w:val="000000" w:themeColor="text1"/>
+        </w:rPr>
+        <w:t>UMIDADE</w:t>
+      </w:r>
+    </w:p>
+    <w:p>
+      <w:pPr>
+        <w:shd w:val="clear" w:color="auto" w:fill="FFFFFF"/>
+        <w:spacing w:line="240" w:lineRule="auto"/>
+        <w:textAlignment w:val="baseline"/>
+        <w:rPr>
+          <w:rFonts w:ascii="Arial" w:hAnsi="Arial" w:cs="Arial"/>
+          <w:bCs/>
+          <w:color w:val="000000" w:themeColor="text1"/>
+        </w:rPr>
+      </w:pPr>
+      <w:r>
+        <w:rPr>
+          <w:rFonts w:ascii="Arial" w:hAnsi="Arial" w:cs="Arial"/>
+          <w:bCs/>
+          <w:color w:val="000000" w:themeColor="text1"/>
+        </w:rPr>
+        <w:drawing>
+          <wp:inline distT="0" distB="0" distL="0" distR="0" wp14:anchorId="17AC5C76" wp14:editId="11AB2D80">
+            <wp:extent cx="5400040" cy="3065145"/>
+            <wp:effectExtent l="0" t="0" r="0" b="1905"/>
+            <wp:docPr id="4" name="Imagem 4"/>
+            <wp:cNvGraphicFramePr>
+              <a:graphicFrameLocks xmlns:a="http://schemas.openxmlformats.org/drawingml/2006/main" noChangeAspect="1"/>
+            </wp:cNvGraphicFramePr>
+            <a:graphic xmlns:a="http://schemas.openxmlformats.org/drawingml/2006/main">
+              <a:graphicData uri="http://schemas.openxmlformats.org/drawingml/2006/picture">
+                <pic:pic xmlns:pic="http://schemas.openxmlformats.org/drawingml/2006/picture">
+                  <pic:nvPicPr>
+                    <pic:cNvPr id="1" name=""/>
+                    <pic:cNvPicPr/>
+                  </pic:nvPicPr>
+                  <pic:blipFill>
+                    <a:blip r:embed="rId8"/>
+                    <a:stretch>
+                      <a:fillRect/>
+                    </a:stretch>
+                  </pic:blipFill>
+                  <pic:spPr>
+                    <a:xfrm>
+                      <a:off x="0" y="0"/>
+                      <a:ext cx="5400040" cy="3065145"/>
+                    </a:xfrm>
+                    <a:prstGeom prst="rect">
+                      <a:avLst/>
+                    </a:prstGeom>
+                  </pic:spPr>
+                </pic:pic>
+              </a:graphicData>
+            </a:graphic>
+          </wp:inline>
+        </w:drawing>
+      </w:r>
+    </w:p>
+    <w:p>
+      <w:pPr>
+        <w:shd w:val="clear" w:color="auto" w:fill="FFFFFF"/>
+        <w:spacing w:line="240" w:lineRule="auto"/>
+        <w:textAlignment w:val="baseline"/>
+        <w:rPr>
+          <w:rFonts w:ascii="Arial" w:hAnsi="Arial" w:cs="Arial"/>
+          <w:bCs/>
+          <w:color w:val="000000" w:themeColor="text1"/>
+        </w:rPr>
+      </w:pPr>
+    </w:p>
+    <w:p>
+      <w:pPr>
+        <w:shd w:val="clear" w:color="auto" w:fill="FFFFFF"/>
+        <w:spacing w:line="240" w:lineRule="auto"/>
+        <w:textAlignment w:val="baseline"/>
+        <w:rPr>
+          <w:rFonts w:ascii="Arial" w:hAnsi="Arial" w:cs="Arial"/>
+          <w:bCs/>
+          <w:color w:val="000000" w:themeColor="text1"/>
+        </w:rPr>
+      </w:pPr>
+    </w:p>
+    <w:p>
+      <w:pPr>
+        <w:shd w:val="clear" w:color="auto" w:fill="FFFFFF"/>
+        <w:spacing w:line="240" w:lineRule="auto"/>
+        <w:textAlignment w:val="baseline"/>
+        <w:rPr>
+          <w:rFonts w:ascii="Arial" w:hAnsi="Arial" w:cs="Arial"/>
+          <w:bCs/>
+          <w:color w:val="000000" w:themeColor="text1"/>
+        </w:rPr>
+      </w:pPr>
+    </w:p>
+    <w:p>
+      <w:pPr>
+        <w:shd w:val="clear" w:color="auto" w:fill="FFFFFF"/>
+        <w:spacing w:line="240" w:lineRule="auto"/>
+        <w:textAlignment w:val="baseline"/>
+        <w:rPr>
+          <w:rFonts w:ascii="Arial" w:hAnsi="Arial" w:cs="Arial"/>
+          <w:bCs/>
+          <w:color w:val="000000" w:themeColor="text1"/>
+        </w:rPr>
+      </w:pPr>
+    </w:p>
+    <w:p>
+      <w:pPr>
+        <w:shd w:val="clear" w:color="auto" w:fill="FFFFFF"/>
+        <w:spacing w:line="240" w:lineRule="auto"/>
+        <w:jc w:val="both"/>
+        <w:textAlignment w:val="baseline"/>
+        <w:rPr>
+          <w:rFonts w:ascii="Arial" w:hAnsi="Arial" w:cs="Arial"/>
+          <w:b/>
+          <w:color w:val="000000" w:themeColor="text1"/>
+          <w:sz w:val="32"/>
+          <w:szCs w:val="32"/>
+        </w:rPr>
+      </w:pPr>
+    </w:p>
+    <w:p>
+      <w:pPr>
+        <w:shd w:val="clear" w:color="auto" w:fill="FFFFFF"/>
+        <w:spacing w:line="240" w:lineRule="auto"/>
+        <w:jc w:val="both"/>
+        <w:textAlignment w:val="baseline"/>
+        <w:rPr>
+          <w:rFonts w:ascii="Arial" w:hAnsi="Arial" w:cs="Arial"/>
+          <w:b/>
+          <w:color w:val="000000" w:themeColor="text1"/>
+          <w:sz w:val="32"/>
+          <w:szCs w:val="32"/>
+        </w:rPr>
+      </w:pPr>
+      <w:r>
+        <w:rPr>
+          <w:rFonts w:ascii="Arial" w:hAnsi="Arial" w:cs="Arial"/>
+          <w:b/>
+          <w:color w:val="000000" w:themeColor="text1"/>
+          <w:sz w:val="32"/>
+          <w:szCs w:val="32"/>
+        </w:rPr>
+        <w:lastRenderedPageBreak/>
         <w:t>Referências</w:t>
       </w:r>
     </w:p>
@@ -796,7 +962,7 @@
           <w:szCs w:val="20"/>
         </w:rPr>
       </w:pPr>
-      <w:hyperlink r:id="rId7" w:history="1">
+      <w:hyperlink r:id="rId9" w:history="1">
         <w:r>
           <w:rPr>
             <w:rStyle w:val="Hyperlink"/>
@@ -819,7 +985,7 @@
           <w:szCs w:val="20"/>
         </w:rPr>
       </w:pPr>
-      <w:hyperlink r:id="rId8" w:anchor=":~:text=Elas%20j%C3%A1%20s%C3%A3o%20um%20dos,extin%C3%A7%C3%A3o%20no%20Sul%20da%20Europa&amp;text=Cada%20vez%20mais%20seco%2C%20o,at%C3%A9%20o%20fim%20do%20s%C3%A9culo" w:history="1">
+      <w:hyperlink r:id="rId10" w:anchor=":~:text=Elas%20j%C3%A1%20s%C3%A3o%20um%20dos,extin%C3%A7%C3%A3o%20no%20Sul%20da%20Europa&amp;text=Cada%20vez%20mais%20seco%2C%20o,at%C3%A9%20o%20fim%20do%20s%C3%A9culo" w:history="1">
         <w:r>
           <w:rPr>
             <w:rStyle w:val="Hyperlink"/>
@@ -842,7 +1008,7 @@
           <w:szCs w:val="20"/>
         </w:rPr>
       </w:pPr>
-      <w:hyperlink r:id="rId9" w:anchor=":~:text=H%C3%A1%20a%20op%C3%A7%C3%A3o%20de%20comprar,%24%20149%2C%2050%20gramas" w:history="1">
+      <w:hyperlink r:id="rId11" w:anchor=":~:text=H%C3%A1%20a%20op%C3%A7%C3%A3o%20de%20comprar,%24%20149%2C%2050%20gramas" w:history="1">
         <w:r>
           <w:rPr>
             <w:rStyle w:val="Hyperlink"/>
@@ -856,7 +1022,7 @@
       </w:hyperlink>
     </w:p>
     <w:sectPr>
-      <w:headerReference w:type="default" r:id="rId10"/>
+      <w:headerReference w:type="default" r:id="rId12"/>
       <w:pgSz w:w="11906" w:h="16838"/>
       <w:pgMar w:top="1417" w:right="1701" w:bottom="1417" w:left="1701" w:header="708" w:footer="708" w:gutter="0"/>
       <w:cols w:space="708"/>

</xml_diff>